<commit_message>
Updated till Jagged Arrays
</commit_message>
<xml_diff>
--- a/C# Notes.docx
+++ b/C# Notes.docx
@@ -19,18 +19,40 @@
     </w:p>
     <w:p/>
     <w:p>
-      <w:r>
+      <w:pPr>
+        <w:rPr>
+          <w:sz w:val="18"/>
+          <w:szCs w:val="18"/>
+        </w:rPr>
+      </w:pPr>
+      <w:r>
+        <w:rPr>
+          <w:sz w:val="18"/>
+          <w:szCs w:val="18"/>
+        </w:rPr>
         <w:t>Literals: fixed values, literally the character that is typed.</w:t>
       </w:r>
       <w:r>
+        <w:rPr>
+          <w:sz w:val="18"/>
+          <w:szCs w:val="18"/>
+        </w:rPr>
         <w:br/>
         <w:t>Data types: integer, long, float, double, decimal</w:t>
       </w:r>
       <w:r>
+        <w:rPr>
+          <w:sz w:val="18"/>
+          <w:szCs w:val="18"/>
+        </w:rPr>
         <w:br/>
         <w:t>Variable name: may use Camel case; start with alphabet or underscore; container for holding values</w:t>
       </w:r>
       <w:r>
+        <w:rPr>
+          <w:sz w:val="18"/>
+          <w:szCs w:val="18"/>
+        </w:rPr>
         <w:br/>
       </w:r>
     </w:p>
@@ -479,6 +501,1745 @@
           <w:szCs w:val="18"/>
         </w:rPr>
         <w:t xml:space="preserve"> here string output is converted to integer</w:t>
+      </w:r>
+    </w:p>
+    <w:p>
+      <w:pPr>
+        <w:rPr>
+          <w:sz w:val="18"/>
+          <w:szCs w:val="18"/>
+        </w:rPr>
+      </w:pPr>
+    </w:p>
+    <w:p>
+      <w:pPr>
+        <w:rPr>
+          <w:color w:val="FF0000"/>
+          <w:sz w:val="18"/>
+          <w:szCs w:val="18"/>
+        </w:rPr>
+      </w:pPr>
+      <w:r>
+        <w:rPr>
+          <w:color w:val="FF0000"/>
+          <w:sz w:val="18"/>
+          <w:szCs w:val="18"/>
+        </w:rPr>
+        <w:t>//--------------------------------------------------------Arrays-----------------------------------------------------//</w:t>
+      </w:r>
+    </w:p>
+    <w:p>
+      <w:pPr>
+        <w:rPr>
+          <w:rFonts w:ascii="Cascadia Code Light" w:hAnsi="Cascadia Code Light"/>
+          <w:color w:val="0070C0"/>
+          <w:sz w:val="18"/>
+          <w:szCs w:val="18"/>
+        </w:rPr>
+      </w:pPr>
+      <w:r>
+        <w:rPr>
+          <w:rFonts w:ascii="Cascadia Code Light" w:hAnsi="Cascadia Code Light"/>
+          <w:noProof/>
+          <w:color w:val="0070C0"/>
+          <w:sz w:val="18"/>
+          <w:szCs w:val="18"/>
+        </w:rPr>
+        <w:drawing>
+          <wp:anchor distT="0" distB="0" distL="114300" distR="114300" simplePos="0" relativeHeight="251658240" behindDoc="1" locked="0" layoutInCell="1" allowOverlap="1" wp14:anchorId="0AEE69B8" wp14:editId="0824BB5B">
+            <wp:simplePos x="0" y="0"/>
+            <wp:positionH relativeFrom="column">
+              <wp:posOffset>3196093</wp:posOffset>
+            </wp:positionH>
+            <wp:positionV relativeFrom="paragraph">
+              <wp:posOffset>2540276</wp:posOffset>
+            </wp:positionV>
+            <wp:extent cx="3092450" cy="1017905"/>
+            <wp:effectExtent l="0" t="0" r="0" b="0"/>
+            <wp:wrapTight wrapText="bothSides">
+              <wp:wrapPolygon edited="0">
+                <wp:start x="0" y="0"/>
+                <wp:lineTo x="0" y="21021"/>
+                <wp:lineTo x="21423" y="21021"/>
+                <wp:lineTo x="21423" y="0"/>
+                <wp:lineTo x="0" y="0"/>
+              </wp:wrapPolygon>
+            </wp:wrapTight>
+            <wp:docPr id="241701636" name="Picture 1"/>
+            <wp:cNvGraphicFramePr>
+              <a:graphicFrameLocks xmlns:a="http://schemas.openxmlformats.org/drawingml/2006/main" noChangeAspect="1"/>
+            </wp:cNvGraphicFramePr>
+            <a:graphic xmlns:a="http://schemas.openxmlformats.org/drawingml/2006/main">
+              <a:graphicData uri="http://schemas.openxmlformats.org/drawingml/2006/picture">
+                <pic:pic xmlns:pic="http://schemas.openxmlformats.org/drawingml/2006/picture">
+                  <pic:nvPicPr>
+                    <pic:cNvPr id="241701636" name=""/>
+                    <pic:cNvPicPr/>
+                  </pic:nvPicPr>
+                  <pic:blipFill>
+                    <a:blip r:embed="rId4">
+                      <a:extLst>
+                        <a:ext uri="{28A0092B-C50C-407E-A947-70E740481C1C}">
+                          <a14:useLocalDpi xmlns:a14="http://schemas.microsoft.com/office/drawing/2010/main" val="0"/>
+                        </a:ext>
+                      </a:extLst>
+                    </a:blip>
+                    <a:stretch>
+                      <a:fillRect/>
+                    </a:stretch>
+                  </pic:blipFill>
+                  <pic:spPr>
+                    <a:xfrm>
+                      <a:off x="0" y="0"/>
+                      <a:ext cx="3092450" cy="1017905"/>
+                    </a:xfrm>
+                    <a:prstGeom prst="rect">
+                      <a:avLst/>
+                    </a:prstGeom>
+                  </pic:spPr>
+                </pic:pic>
+              </a:graphicData>
+            </a:graphic>
+          </wp:anchor>
+        </w:drawing>
+      </w:r>
+      <w:r>
+        <w:rPr>
+          <w:sz w:val="18"/>
+          <w:szCs w:val="18"/>
+        </w:rPr>
+        <w:t>//Array - ordered sequence(set of contiguous data points) of elements/variables of the same type (primitive or reference)</w:t>
+      </w:r>
+      <w:r>
+        <w:rPr>
+          <w:sz w:val="18"/>
+          <w:szCs w:val="18"/>
+        </w:rPr>
+        <w:br/>
+      </w:r>
+      <w:r>
+        <w:rPr>
+          <w:sz w:val="18"/>
+          <w:szCs w:val="18"/>
+        </w:rPr>
+        <w:t>//This list is given a single variable name - but each element is accessed by a numerical index/subscript starting from 0(called lower bound)</w:t>
+      </w:r>
+      <w:r>
+        <w:rPr>
+          <w:sz w:val="18"/>
+          <w:szCs w:val="18"/>
+        </w:rPr>
+        <w:br/>
+      </w:r>
+      <w:r>
+        <w:rPr>
+          <w:sz w:val="18"/>
+          <w:szCs w:val="18"/>
+        </w:rPr>
+        <w:t xml:space="preserve">// 1-dimensional arrays - vectors ; 2-dimensional arrays </w:t>
+      </w:r>
+      <w:r>
+        <w:rPr>
+          <w:sz w:val="18"/>
+          <w:szCs w:val="18"/>
+        </w:rPr>
+        <w:t>–</w:t>
+      </w:r>
+      <w:r>
+        <w:rPr>
+          <w:sz w:val="18"/>
+          <w:szCs w:val="18"/>
+        </w:rPr>
+        <w:t xml:space="preserve"> matrices</w:t>
+      </w:r>
+      <w:r>
+        <w:rPr>
+          <w:sz w:val="18"/>
+          <w:szCs w:val="18"/>
+        </w:rPr>
+        <w:br/>
+      </w:r>
+      <w:r>
+        <w:rPr>
+          <w:rFonts w:ascii="Cascadia Code Light" w:hAnsi="Cascadia Code Light"/>
+          <w:color w:val="0070C0"/>
+          <w:sz w:val="18"/>
+          <w:szCs w:val="18"/>
+        </w:rPr>
+        <w:t>int[] marks;</w:t>
+      </w:r>
+      <w:r>
+        <w:rPr>
+          <w:sz w:val="18"/>
+          <w:szCs w:val="18"/>
+        </w:rPr>
+        <w:t xml:space="preserve">                 </w:t>
+      </w:r>
+      <w:r>
+        <w:rPr>
+          <w:sz w:val="18"/>
+          <w:szCs w:val="18"/>
+        </w:rPr>
+        <w:t xml:space="preserve">       </w:t>
+      </w:r>
+      <w:r>
+        <w:rPr>
+          <w:sz w:val="18"/>
+          <w:szCs w:val="18"/>
+        </w:rPr>
+        <w:t>// [] indicates we are declaring an array of int type elements, not a single element</w:t>
+      </w:r>
+      <w:r>
+        <w:rPr>
+          <w:sz w:val="18"/>
+          <w:szCs w:val="18"/>
+        </w:rPr>
+        <w:br/>
+      </w:r>
+      <w:r>
+        <w:rPr>
+          <w:rFonts w:ascii="Cascadia Code Light" w:hAnsi="Cascadia Code Light"/>
+          <w:color w:val="0070C0"/>
+          <w:sz w:val="18"/>
+          <w:szCs w:val="18"/>
+        </w:rPr>
+        <w:t xml:space="preserve">string[] names; </w:t>
+      </w:r>
+      <w:r>
+        <w:rPr>
+          <w:sz w:val="18"/>
+          <w:szCs w:val="18"/>
+        </w:rPr>
+        <w:t xml:space="preserve">             // On declaration, we create a variable with the identifier marks, names in the </w:t>
+      </w:r>
+      <w:r>
+        <w:rPr>
+          <w:b/>
+          <w:bCs/>
+          <w:sz w:val="18"/>
+          <w:szCs w:val="18"/>
+        </w:rPr>
+        <w:t>program's execution stack</w:t>
+      </w:r>
+      <w:r>
+        <w:rPr>
+          <w:sz w:val="18"/>
+          <w:szCs w:val="18"/>
+        </w:rPr>
+        <w:br/>
+      </w:r>
+      <w:r>
+        <w:rPr>
+          <w:rFonts w:ascii="Cascadia Code Light" w:hAnsi="Cascadia Code Light"/>
+          <w:color w:val="0070C0"/>
+          <w:sz w:val="18"/>
+          <w:szCs w:val="18"/>
+        </w:rPr>
+        <w:t>float[] average, percentile;</w:t>
+      </w:r>
+      <w:r>
+        <w:rPr>
+          <w:sz w:val="18"/>
+          <w:szCs w:val="18"/>
+        </w:rPr>
+        <w:t xml:space="preserve"> // No memory is allocated yet; declaration only creates a reference which doesn't have a value(points to null)</w:t>
+      </w:r>
+      <w:r>
+        <w:rPr>
+          <w:sz w:val="18"/>
+          <w:szCs w:val="18"/>
+        </w:rPr>
+        <w:br/>
+      </w:r>
+      <w:r>
+        <w:rPr>
+          <w:sz w:val="18"/>
+          <w:szCs w:val="18"/>
+        </w:rPr>
+        <w:t xml:space="preserve">//In above lines, we declared </w:t>
+      </w:r>
+      <w:r>
+        <w:rPr>
+          <w:i/>
+          <w:iCs/>
+          <w:sz w:val="18"/>
+          <w:szCs w:val="18"/>
+        </w:rPr>
+        <w:t>int array reference, string array reference</w:t>
+      </w:r>
+      <w:r>
+        <w:rPr>
+          <w:sz w:val="18"/>
+          <w:szCs w:val="18"/>
+        </w:rPr>
+        <w:t>, etc.</w:t>
+      </w:r>
+      <w:r>
+        <w:rPr>
+          <w:sz w:val="18"/>
+          <w:szCs w:val="18"/>
+        </w:rPr>
+        <w:br/>
+      </w:r>
+      <w:r>
+        <w:rPr>
+          <w:rFonts w:ascii="Cascadia Code Light" w:hAnsi="Cascadia Code Light"/>
+          <w:color w:val="0070C0"/>
+          <w:sz w:val="18"/>
+          <w:szCs w:val="18"/>
+        </w:rPr>
+        <w:t>marks = new int[</w:t>
+      </w:r>
+      <w:r>
+        <w:rPr>
+          <w:rFonts w:ascii="Cascadia Code Light" w:hAnsi="Cascadia Code Light"/>
+          <w:color w:val="0070C0"/>
+          <w:sz w:val="18"/>
+          <w:szCs w:val="18"/>
+        </w:rPr>
+        <w:t>3</w:t>
+      </w:r>
+      <w:r>
+        <w:rPr>
+          <w:rFonts w:ascii="Cascadia Code Light" w:hAnsi="Cascadia Code Light"/>
+          <w:color w:val="0070C0"/>
+          <w:sz w:val="18"/>
+          <w:szCs w:val="18"/>
+        </w:rPr>
+        <w:t>];</w:t>
+      </w:r>
+      <w:r>
+        <w:rPr>
+          <w:sz w:val="18"/>
+          <w:szCs w:val="18"/>
+        </w:rPr>
+        <w:t xml:space="preserve">      </w:t>
+      </w:r>
+      <w:r>
+        <w:rPr>
+          <w:sz w:val="18"/>
+          <w:szCs w:val="18"/>
+        </w:rPr>
+        <w:t xml:space="preserve"> </w:t>
+      </w:r>
+      <w:r>
+        <w:rPr>
+          <w:sz w:val="18"/>
+          <w:szCs w:val="18"/>
+        </w:rPr>
+        <w:t xml:space="preserve"> </w:t>
+      </w:r>
+      <w:r>
+        <w:rPr>
+          <w:sz w:val="18"/>
+          <w:szCs w:val="18"/>
+        </w:rPr>
+        <w:t xml:space="preserve">// We </w:t>
+      </w:r>
+      <w:r>
+        <w:rPr>
+          <w:i/>
+          <w:iCs/>
+          <w:sz w:val="18"/>
+          <w:szCs w:val="18"/>
+        </w:rPr>
+        <w:t>create array</w:t>
+      </w:r>
+      <w:r>
+        <w:rPr>
+          <w:sz w:val="18"/>
+          <w:szCs w:val="18"/>
+        </w:rPr>
+        <w:t xml:space="preserve"> with the '</w:t>
+      </w:r>
+      <w:r>
+        <w:rPr>
+          <w:i/>
+          <w:iCs/>
+          <w:sz w:val="18"/>
+          <w:szCs w:val="18"/>
+        </w:rPr>
+        <w:t>new</w:t>
+      </w:r>
+      <w:r>
+        <w:rPr>
+          <w:sz w:val="18"/>
+          <w:szCs w:val="18"/>
+        </w:rPr>
+        <w:t xml:space="preserve">' keyword - allocates area for </w:t>
+      </w:r>
+      <w:r>
+        <w:rPr>
+          <w:sz w:val="18"/>
+          <w:szCs w:val="18"/>
+        </w:rPr>
+        <w:t>3</w:t>
+      </w:r>
+      <w:r>
+        <w:rPr>
+          <w:sz w:val="18"/>
+          <w:szCs w:val="18"/>
+        </w:rPr>
+        <w:t xml:space="preserve"> integers in the </w:t>
+      </w:r>
+      <w:r>
+        <w:rPr>
+          <w:b/>
+          <w:bCs/>
+          <w:sz w:val="18"/>
+          <w:szCs w:val="18"/>
+        </w:rPr>
+        <w:t>dynamic memory(heap)</w:t>
+      </w:r>
+      <w:r>
+        <w:rPr>
+          <w:b/>
+          <w:bCs/>
+          <w:sz w:val="18"/>
+          <w:szCs w:val="18"/>
+        </w:rPr>
+        <w:t>,</w:t>
+      </w:r>
+      <w:r>
+        <w:rPr>
+          <w:sz w:val="18"/>
+          <w:szCs w:val="18"/>
+        </w:rPr>
+        <w:t>indexed 0 to N-1</w:t>
+      </w:r>
+      <w:r>
+        <w:rPr>
+          <w:sz w:val="18"/>
+          <w:szCs w:val="18"/>
+        </w:rPr>
+        <w:br/>
+      </w:r>
+      <w:r>
+        <w:rPr>
+          <w:rFonts w:ascii="Cascadia Code Light" w:hAnsi="Cascadia Code Light"/>
+          <w:color w:val="0070C0"/>
+          <w:sz w:val="18"/>
+          <w:szCs w:val="18"/>
+        </w:rPr>
+        <w:t>names = new string[5];</w:t>
+      </w:r>
+      <w:r>
+        <w:rPr>
+          <w:sz w:val="18"/>
+          <w:szCs w:val="18"/>
+        </w:rPr>
+        <w:t>// Array creation automatically initializes the array elements to a default value, in case user didn't initialize it</w:t>
+      </w:r>
+      <w:r>
+        <w:rPr>
+          <w:sz w:val="18"/>
+          <w:szCs w:val="18"/>
+        </w:rPr>
+        <w:br/>
+      </w:r>
+      <w:r>
+        <w:rPr>
+          <w:sz w:val="18"/>
+          <w:szCs w:val="18"/>
+        </w:rPr>
+        <w:t>// For bool array, default value is false ; for int array, it is set to 0</w:t>
+      </w:r>
+      <w:r>
+        <w:rPr>
+          <w:sz w:val="18"/>
+          <w:szCs w:val="18"/>
+        </w:rPr>
+        <w:br/>
+      </w:r>
+      <w:r>
+        <w:rPr>
+          <w:rFonts w:ascii="Cascadia Code Light" w:hAnsi="Cascadia Code Light"/>
+          <w:color w:val="0070C0"/>
+          <w:sz w:val="18"/>
+          <w:szCs w:val="18"/>
+        </w:rPr>
+        <w:t>Console.WriteLine(marks[2] + " " + names[3] );</w:t>
+      </w:r>
+      <w:r>
+        <w:rPr>
+          <w:sz w:val="18"/>
+          <w:szCs w:val="18"/>
+        </w:rPr>
+        <w:t xml:space="preserve"> // Outputs: 0    ; string is initialized to null, not seen on output </w:t>
+      </w:r>
+      <w:r>
+        <w:rPr>
+          <w:sz w:val="18"/>
+          <w:szCs w:val="18"/>
+        </w:rPr>
+        <w:br/>
+      </w:r>
+      <w:r>
+        <w:rPr>
+          <w:rFonts w:ascii="Cascadia Code Light" w:hAnsi="Cascadia Code Light"/>
+          <w:color w:val="0070C0"/>
+          <w:sz w:val="18"/>
+          <w:szCs w:val="18"/>
+        </w:rPr>
+        <w:t>if ( names[4] == null )</w:t>
+      </w:r>
+      <w:r>
+        <w:rPr>
+          <w:sz w:val="18"/>
+          <w:szCs w:val="18"/>
+        </w:rPr>
+        <w:br/>
+      </w:r>
+      <w:r>
+        <w:rPr>
+          <w:rFonts w:ascii="Cascadia Code Light" w:hAnsi="Cascadia Code Light"/>
+          <w:color w:val="0070C0"/>
+          <w:sz w:val="18"/>
+          <w:szCs w:val="18"/>
+        </w:rPr>
+        <w:t>{</w:t>
+      </w:r>
+      <w:r>
+        <w:rPr>
+          <w:rFonts w:ascii="Cascadia Code Light" w:hAnsi="Cascadia Code Light"/>
+          <w:color w:val="0070C0"/>
+          <w:sz w:val="18"/>
+          <w:szCs w:val="18"/>
+        </w:rPr>
+        <w:br/>
+        <w:t xml:space="preserve">    Console.WriteLine("The value is null");  </w:t>
+      </w:r>
+      <w:r>
+        <w:rPr>
+          <w:rFonts w:ascii="Cascadia Code Light" w:hAnsi="Cascadia Code Light"/>
+          <w:color w:val="0070C0"/>
+          <w:sz w:val="18"/>
+          <w:szCs w:val="18"/>
+        </w:rPr>
+        <w:t xml:space="preserve"> </w:t>
+      </w:r>
+      <w:r>
+        <w:rPr>
+          <w:sz w:val="18"/>
+          <w:szCs w:val="18"/>
+        </w:rPr>
+        <w:t>// Outputs: The value if null ; this is how we check</w:t>
+      </w:r>
+      <w:r>
+        <w:rPr>
+          <w:sz w:val="18"/>
+          <w:szCs w:val="18"/>
+        </w:rPr>
+        <w:br/>
+      </w:r>
+      <w:r>
+        <w:rPr>
+          <w:rFonts w:ascii="Cascadia Code Light" w:hAnsi="Cascadia Code Light"/>
+          <w:color w:val="0070C0"/>
+          <w:sz w:val="18"/>
+          <w:szCs w:val="18"/>
+        </w:rPr>
+        <w:t>}</w:t>
+      </w:r>
+      <w:r>
+        <w:rPr>
+          <w:rFonts w:ascii="Cascadia Code Light" w:hAnsi="Cascadia Code Light"/>
+          <w:color w:val="0070C0"/>
+          <w:sz w:val="18"/>
+          <w:szCs w:val="18"/>
+        </w:rPr>
+        <w:br/>
+      </w:r>
+      <w:r>
+        <w:rPr>
+          <w:rFonts w:ascii="Cascadia Code Light" w:hAnsi="Cascadia Code Light"/>
+          <w:noProof/>
+          <w:color w:val="0070C0"/>
+          <w:sz w:val="18"/>
+          <w:szCs w:val="18"/>
+        </w:rPr>
+        <w:drawing>
+          <wp:inline distT="0" distB="0" distL="0" distR="0" wp14:anchorId="2020A730" wp14:editId="0B4AA7A9">
+            <wp:extent cx="2965836" cy="1305536"/>
+            <wp:effectExtent l="0" t="0" r="0" b="0"/>
+            <wp:docPr id="1929887582" name="Picture 1"/>
+            <wp:cNvGraphicFramePr>
+              <a:graphicFrameLocks xmlns:a="http://schemas.openxmlformats.org/drawingml/2006/main" noChangeAspect="1"/>
+            </wp:cNvGraphicFramePr>
+            <a:graphic xmlns:a="http://schemas.openxmlformats.org/drawingml/2006/main">
+              <a:graphicData uri="http://schemas.openxmlformats.org/drawingml/2006/picture">
+                <pic:pic xmlns:pic="http://schemas.openxmlformats.org/drawingml/2006/picture">
+                  <pic:nvPicPr>
+                    <pic:cNvPr id="1929887582" name=""/>
+                    <pic:cNvPicPr/>
+                  </pic:nvPicPr>
+                  <pic:blipFill>
+                    <a:blip r:embed="rId5"/>
+                    <a:stretch>
+                      <a:fillRect/>
+                    </a:stretch>
+                  </pic:blipFill>
+                  <pic:spPr>
+                    <a:xfrm>
+                      <a:off x="0" y="0"/>
+                      <a:ext cx="3017751" cy="1328389"/>
+                    </a:xfrm>
+                    <a:prstGeom prst="rect">
+                      <a:avLst/>
+                    </a:prstGeom>
+                  </pic:spPr>
+                </pic:pic>
+              </a:graphicData>
+            </a:graphic>
+          </wp:inline>
+        </w:drawing>
+      </w:r>
+    </w:p>
+    <w:p>
+      <w:pPr>
+        <w:rPr>
+          <w:sz w:val="18"/>
+          <w:szCs w:val="18"/>
+        </w:rPr>
+      </w:pPr>
+      <w:r>
+        <w:rPr>
+          <w:rFonts w:ascii="Cascadia Code Light" w:hAnsi="Cascadia Code Light"/>
+          <w:color w:val="0070C0"/>
+          <w:sz w:val="18"/>
+          <w:szCs w:val="18"/>
+        </w:rPr>
+        <w:t xml:space="preserve">string[] locations = new string[4]; </w:t>
+      </w:r>
+      <w:r>
+        <w:rPr>
+          <w:sz w:val="18"/>
+          <w:szCs w:val="18"/>
+        </w:rPr>
+        <w:t>// Declaration and Creation can be combined into one step</w:t>
+      </w:r>
+      <w:r>
+        <w:rPr>
+          <w:sz w:val="18"/>
+          <w:szCs w:val="18"/>
+        </w:rPr>
+        <w:br/>
+      </w:r>
+      <w:r>
+        <w:rPr>
+          <w:rFonts w:ascii="Cascadia Code Light" w:hAnsi="Cascadia Code Light"/>
+          <w:color w:val="0070C0"/>
+          <w:sz w:val="18"/>
+          <w:szCs w:val="18"/>
+        </w:rPr>
+        <w:t xml:space="preserve">marks[0] = 4;       </w:t>
+      </w:r>
+      <w:r>
+        <w:rPr>
+          <w:sz w:val="18"/>
+          <w:szCs w:val="18"/>
+        </w:rPr>
+        <w:t>// Initialization can be done elementwise by accessing each index</w:t>
+      </w:r>
+      <w:r>
+        <w:rPr>
+          <w:sz w:val="18"/>
+          <w:szCs w:val="18"/>
+        </w:rPr>
+        <w:br/>
+      </w:r>
+      <w:r>
+        <w:rPr>
+          <w:rFonts w:ascii="Cascadia Code Light" w:hAnsi="Cascadia Code Light"/>
+          <w:color w:val="0070C0"/>
+          <w:sz w:val="18"/>
+          <w:szCs w:val="18"/>
+        </w:rPr>
+        <w:t xml:space="preserve">marks[1] = 9;       </w:t>
+      </w:r>
+      <w:r>
+        <w:rPr>
+          <w:sz w:val="18"/>
+          <w:szCs w:val="18"/>
+        </w:rPr>
+        <w:t>// Trying to access an array beyond its bound will generate error</w:t>
+      </w:r>
+      <w:r>
+        <w:rPr>
+          <w:rFonts w:ascii="Cascadia Code Light" w:hAnsi="Cascadia Code Light"/>
+          <w:color w:val="0070C0"/>
+          <w:sz w:val="18"/>
+          <w:szCs w:val="18"/>
+        </w:rPr>
+        <w:t xml:space="preserve"> </w:t>
+      </w:r>
+      <w:r>
+        <w:rPr>
+          <w:rFonts w:ascii="Cascadia Code Light" w:hAnsi="Cascadia Code Light"/>
+          <w:color w:val="0070C0"/>
+          <w:sz w:val="18"/>
+          <w:szCs w:val="18"/>
+        </w:rPr>
+        <w:br/>
+      </w:r>
+      <w:r>
+        <w:rPr>
+          <w:rFonts w:ascii="Cascadia Code Light" w:hAnsi="Cascadia Code Light"/>
+          <w:color w:val="0070C0"/>
+          <w:sz w:val="18"/>
+          <w:szCs w:val="18"/>
+        </w:rPr>
+        <w:t xml:space="preserve">marks[2] = -3;      </w:t>
+      </w:r>
+      <w:r>
+        <w:rPr>
+          <w:sz w:val="18"/>
+          <w:szCs w:val="18"/>
+        </w:rPr>
+        <w:t>// We can access given elements of the array both for reading and for writing, which means we can treat elements as variables.</w:t>
+      </w:r>
+      <w:r>
+        <w:rPr>
+          <w:sz w:val="18"/>
+          <w:szCs w:val="18"/>
+        </w:rPr>
+        <w:br/>
+      </w:r>
+      <w:r>
+        <w:rPr>
+          <w:sz w:val="18"/>
+          <w:szCs w:val="18"/>
+        </w:rPr>
+        <w:br/>
+      </w:r>
+      <w:r>
+        <w:rPr>
+          <w:sz w:val="18"/>
+          <w:szCs w:val="18"/>
+        </w:rPr>
+        <w:lastRenderedPageBreak/>
+        <w:t>//marks[</w:t>
+      </w:r>
+      <w:r>
+        <w:rPr>
+          <w:b/>
+          <w:bCs/>
+          <w:sz w:val="18"/>
+          <w:szCs w:val="18"/>
+        </w:rPr>
+        <w:t>3</w:t>
+      </w:r>
+      <w:r>
+        <w:rPr>
+          <w:sz w:val="18"/>
+          <w:szCs w:val="18"/>
+        </w:rPr>
+        <w:t>] = 10; --&gt; The .NET Framework does automatic check; outputs :</w:t>
+      </w:r>
+      <w:r>
+        <w:rPr>
+          <w:sz w:val="18"/>
+          <w:szCs w:val="18"/>
+        </w:rPr>
+        <w:t xml:space="preserve"> </w:t>
+      </w:r>
+      <w:r>
+        <w:rPr>
+          <w:sz w:val="18"/>
+          <w:szCs w:val="18"/>
+        </w:rPr>
+        <w:t>System.IndexOutOfRangeException: 'Index was outside the bounds of the array.</w:t>
+      </w:r>
+      <w:r>
+        <w:rPr>
+          <w:sz w:val="18"/>
+          <w:szCs w:val="18"/>
+        </w:rPr>
+        <w:t>’</w:t>
+      </w:r>
+      <w:r>
+        <w:rPr>
+          <w:sz w:val="18"/>
+          <w:szCs w:val="18"/>
+        </w:rPr>
+        <w:br/>
+      </w:r>
+      <w:r>
+        <w:rPr>
+          <w:sz w:val="18"/>
+          <w:szCs w:val="18"/>
+        </w:rPr>
+        <w:t>// Initialization: Specify each array item within the scope of curly brackets ({}) - helpful when creating an array of known size quickly specify the initial values</w:t>
+      </w:r>
+      <w:r>
+        <w:rPr>
+          <w:sz w:val="18"/>
+          <w:szCs w:val="18"/>
+        </w:rPr>
+        <w:br/>
+      </w:r>
+      <w:r>
+        <w:rPr>
+          <w:rFonts w:ascii="Cascadia Code Light" w:hAnsi="Cascadia Code Light"/>
+          <w:color w:val="0070C0"/>
+          <w:sz w:val="18"/>
+          <w:szCs w:val="18"/>
+        </w:rPr>
+        <w:t>string[] wizards = new string[6] { "Harry", "Potter", "Ginny", "Hermione", "Ronald", "Yennefer" };</w:t>
+      </w:r>
+      <w:r>
+        <w:rPr>
+          <w:rFonts w:ascii="Cascadia Code Light" w:hAnsi="Cascadia Code Light"/>
+          <w:color w:val="0070C0"/>
+          <w:sz w:val="18"/>
+          <w:szCs w:val="18"/>
+        </w:rPr>
+        <w:br/>
+      </w:r>
+      <w:r>
+        <w:rPr>
+          <w:sz w:val="18"/>
+          <w:szCs w:val="18"/>
+        </w:rPr>
+        <w:t xml:space="preserve">// Declaration, </w:t>
+      </w:r>
+      <w:r>
+        <w:rPr>
+          <w:sz w:val="18"/>
+          <w:szCs w:val="18"/>
+        </w:rPr>
+        <w:t>Creation, Initialization</w:t>
+      </w:r>
+      <w:r>
+        <w:rPr>
+          <w:sz w:val="18"/>
+          <w:szCs w:val="18"/>
+        </w:rPr>
+        <w:t xml:space="preserve"> all in same step</w:t>
+      </w:r>
+      <w:r>
+        <w:rPr>
+          <w:sz w:val="18"/>
+          <w:szCs w:val="18"/>
+        </w:rPr>
+        <w:br/>
+      </w:r>
+      <w:r>
+        <w:rPr>
+          <w:sz w:val="18"/>
+          <w:szCs w:val="18"/>
+        </w:rPr>
+        <w:t>// Need not specify the size of the array within [], when using curly bracket syntax to specify elements as length of array is auto inferred by number of items within the scope of the curly brackets</w:t>
+      </w:r>
+      <w:r>
+        <w:rPr>
+          <w:sz w:val="18"/>
+          <w:szCs w:val="18"/>
+        </w:rPr>
+        <w:br/>
+      </w:r>
+      <w:r>
+        <w:rPr>
+          <w:rFonts w:ascii="Cascadia Code Light" w:hAnsi="Cascadia Code Light"/>
+          <w:color w:val="0070C0"/>
+          <w:sz w:val="18"/>
+          <w:szCs w:val="18"/>
+        </w:rPr>
+        <w:t xml:space="preserve">average = new float[] { 4.6f ,7.8f ,9.2f }; </w:t>
+      </w:r>
+      <w:r>
+        <w:rPr>
+          <w:sz w:val="18"/>
+          <w:szCs w:val="18"/>
+        </w:rPr>
+        <w:t xml:space="preserve">// Creation and </w:t>
+      </w:r>
+      <w:r>
+        <w:rPr>
+          <w:sz w:val="18"/>
+          <w:szCs w:val="18"/>
+        </w:rPr>
+        <w:t>Initialization</w:t>
+      </w:r>
+      <w:r>
+        <w:rPr>
+          <w:sz w:val="18"/>
+          <w:szCs w:val="18"/>
+        </w:rPr>
+        <w:t xml:space="preserve"> can be done in one step</w:t>
+      </w:r>
+      <w:r>
+        <w:rPr>
+          <w:rFonts w:ascii="Cascadia Code Light" w:hAnsi="Cascadia Code Light"/>
+          <w:color w:val="0070C0"/>
+          <w:sz w:val="18"/>
+          <w:szCs w:val="18"/>
+        </w:rPr>
+        <w:t xml:space="preserve"> </w:t>
+      </w:r>
+      <w:r>
+        <w:rPr>
+          <w:rFonts w:ascii="Cascadia Code Light" w:hAnsi="Cascadia Code Light"/>
+          <w:color w:val="0070C0"/>
+          <w:sz w:val="18"/>
+          <w:szCs w:val="18"/>
+        </w:rPr>
+        <w:br/>
+      </w:r>
+      <w:r>
+        <w:rPr>
+          <w:rFonts w:ascii="Cascadia Code Light" w:hAnsi="Cascadia Code Light"/>
+          <w:color w:val="0070C0"/>
+          <w:sz w:val="18"/>
+          <w:szCs w:val="18"/>
+        </w:rPr>
+        <w:t>bool[] states = { true, false, false, true, true };</w:t>
+      </w:r>
+      <w:r>
+        <w:rPr>
+          <w:rFonts w:ascii="Cascadia Code Light" w:hAnsi="Cascadia Code Light"/>
+          <w:color w:val="0070C0"/>
+          <w:sz w:val="18"/>
+          <w:szCs w:val="18"/>
+        </w:rPr>
+        <w:br/>
+      </w:r>
+      <w:r>
+        <w:rPr>
+          <w:rFonts w:ascii="Cascadia Code Light" w:hAnsi="Cascadia Code Light"/>
+          <w:color w:val="0070C0"/>
+          <w:sz w:val="18"/>
+          <w:szCs w:val="18"/>
+        </w:rPr>
+        <w:t>string[] daysOfWeek = { "Monday", "Tuesday", "Wednesday", "Thursday", "Friday", "Saturday", "Sunday"};</w:t>
+      </w:r>
+      <w:r>
+        <w:rPr>
+          <w:rFonts w:ascii="Cascadia Code Light" w:hAnsi="Cascadia Code Light"/>
+          <w:color w:val="0070C0"/>
+          <w:sz w:val="18"/>
+          <w:szCs w:val="18"/>
+        </w:rPr>
+        <w:br/>
+      </w:r>
+      <w:r>
+        <w:rPr>
+          <w:sz w:val="18"/>
+          <w:szCs w:val="18"/>
+        </w:rPr>
+        <w:t>// Use of the new keyword is optional</w:t>
+      </w:r>
+      <w:r>
+        <w:rPr>
+          <w:sz w:val="18"/>
+          <w:szCs w:val="18"/>
+        </w:rPr>
+        <w:br/>
+      </w:r>
+      <w:r>
+        <w:rPr>
+          <w:sz w:val="18"/>
+          <w:szCs w:val="18"/>
+        </w:rPr>
+        <w:t xml:space="preserve">/* </w:t>
+      </w:r>
+      <w:r>
+        <w:rPr>
+          <w:sz w:val="18"/>
+          <w:szCs w:val="18"/>
+        </w:rPr>
+        <w:t xml:space="preserve">Strings in C# are immutable reference types, unlike integer which are value types. Array of integers holds the int value but array of string holds the reference to the elements and not the actual values. </w:t>
+      </w:r>
+      <w:r>
+        <w:rPr>
+          <w:sz w:val="18"/>
+          <w:szCs w:val="18"/>
+        </w:rPr>
+        <w:t>In</w:t>
+      </w:r>
+      <w:r>
+        <w:rPr>
+          <w:sz w:val="18"/>
+          <w:szCs w:val="18"/>
+        </w:rPr>
+        <w:t xml:space="preserve"> above</w:t>
+      </w:r>
+      <w:r>
+        <w:rPr>
+          <w:sz w:val="18"/>
+          <w:szCs w:val="18"/>
+        </w:rPr>
+        <w:t xml:space="preserve"> case we allocate an array of seven elements of type string. The type string is a reference type (object) and its values are stored in the dynamic</w:t>
+      </w:r>
+      <w:r>
+        <w:rPr>
+          <w:sz w:val="18"/>
+          <w:szCs w:val="18"/>
+        </w:rPr>
+        <w:t xml:space="preserve"> </w:t>
+      </w:r>
+      <w:r>
+        <w:rPr>
+          <w:sz w:val="18"/>
+          <w:szCs w:val="18"/>
+        </w:rPr>
+        <w:t>memory. The variable daysOfWeek is allocated in the stack memory, and points to a section of the dynamic memory containing the elements of the array. The</w:t>
+      </w:r>
+      <w:r>
+        <w:rPr>
+          <w:sz w:val="18"/>
+          <w:szCs w:val="18"/>
+        </w:rPr>
+        <w:t xml:space="preserve"> </w:t>
+      </w:r>
+      <w:r>
+        <w:rPr>
+          <w:sz w:val="18"/>
+          <w:szCs w:val="18"/>
+        </w:rPr>
+        <w:t>type of each of these seven elements is string, which itself points to a different section of the dynamic memory, where</w:t>
+      </w:r>
+      <w:r>
+        <w:rPr>
+          <w:sz w:val="18"/>
+          <w:szCs w:val="18"/>
+        </w:rPr>
+        <w:t xml:space="preserve"> </w:t>
+      </w:r>
+      <w:r>
+        <w:rPr>
+          <w:sz w:val="18"/>
+          <w:szCs w:val="18"/>
+        </w:rPr>
+        <w:t xml:space="preserve">the real value is </w:t>
+      </w:r>
+      <w:proofErr w:type="gramStart"/>
+      <w:r>
+        <w:rPr>
+          <w:sz w:val="18"/>
+          <w:szCs w:val="18"/>
+        </w:rPr>
+        <w:t>stored.*</w:t>
+      </w:r>
+      <w:proofErr w:type="gramEnd"/>
+      <w:r>
+        <w:rPr>
+          <w:sz w:val="18"/>
+          <w:szCs w:val="18"/>
+        </w:rPr>
+        <w:t>/</w:t>
+      </w:r>
+    </w:p>
+    <w:p>
+      <w:pPr>
+        <w:rPr>
+          <w:sz w:val="18"/>
+          <w:szCs w:val="18"/>
+        </w:rPr>
+      </w:pPr>
+      <w:r>
+        <w:rPr>
+          <w:noProof/>
+          <w:sz w:val="18"/>
+          <w:szCs w:val="18"/>
+        </w:rPr>
+        <w:drawing>
+          <wp:inline distT="0" distB="0" distL="0" distR="0" wp14:anchorId="2BB9769F" wp14:editId="300E4B1B">
+            <wp:extent cx="2711395" cy="1895123"/>
+            <wp:effectExtent l="0" t="0" r="0" b="0"/>
+            <wp:docPr id="1774039104" name="Picture 1"/>
+            <wp:cNvGraphicFramePr>
+              <a:graphicFrameLocks xmlns:a="http://schemas.openxmlformats.org/drawingml/2006/main" noChangeAspect="1"/>
+            </wp:cNvGraphicFramePr>
+            <a:graphic xmlns:a="http://schemas.openxmlformats.org/drawingml/2006/main">
+              <a:graphicData uri="http://schemas.openxmlformats.org/drawingml/2006/picture">
+                <pic:pic xmlns:pic="http://schemas.openxmlformats.org/drawingml/2006/picture">
+                  <pic:nvPicPr>
+                    <pic:cNvPr id="1774039104" name=""/>
+                    <pic:cNvPicPr/>
+                  </pic:nvPicPr>
+                  <pic:blipFill>
+                    <a:blip r:embed="rId6"/>
+                    <a:stretch>
+                      <a:fillRect/>
+                    </a:stretch>
+                  </pic:blipFill>
+                  <pic:spPr>
+                    <a:xfrm>
+                      <a:off x="0" y="0"/>
+                      <a:ext cx="2722602" cy="1902956"/>
+                    </a:xfrm>
+                    <a:prstGeom prst="rect">
+                      <a:avLst/>
+                    </a:prstGeom>
+                  </pic:spPr>
+                </pic:pic>
+              </a:graphicData>
+            </a:graphic>
+          </wp:inline>
+        </w:drawing>
+      </w:r>
+      <w:r>
+        <w:rPr>
+          <w:sz w:val="18"/>
+          <w:szCs w:val="18"/>
+        </w:rPr>
+        <w:br/>
+      </w:r>
+      <w:r>
+        <w:rPr>
+          <w:sz w:val="18"/>
+          <w:szCs w:val="18"/>
+        </w:rPr>
+        <w:t>// If there is mismatch b/w the declared size within[] &amp; the no. of initializers (too many or too few ), we are issued a compile-time error.</w:t>
+      </w:r>
+      <w:r>
+        <w:rPr>
+          <w:sz w:val="18"/>
+          <w:szCs w:val="18"/>
+        </w:rPr>
+        <w:br/>
+      </w:r>
+      <w:r>
+        <w:rPr>
+          <w:rFonts w:ascii="Cascadia Code Light" w:hAnsi="Cascadia Code Light"/>
+          <w:color w:val="0070C0"/>
+          <w:sz w:val="18"/>
+          <w:szCs w:val="18"/>
+        </w:rPr>
+        <w:t>var prices = new[] { 345.6, 627.3, 419, 215.6 };</w:t>
+      </w:r>
+      <w:r>
+        <w:rPr>
+          <w:sz w:val="18"/>
+          <w:szCs w:val="18"/>
+        </w:rPr>
+        <w:t xml:space="preserve">// </w:t>
+      </w:r>
+      <w:r>
+        <w:rPr>
+          <w:sz w:val="18"/>
+          <w:szCs w:val="18"/>
+        </w:rPr>
+        <w:t>D</w:t>
+      </w:r>
+      <w:r>
+        <w:rPr>
+          <w:sz w:val="18"/>
+          <w:szCs w:val="18"/>
+        </w:rPr>
+        <w:t>efine implicitly typed local arrays</w:t>
+      </w:r>
+      <w:r>
+        <w:rPr>
+          <w:sz w:val="18"/>
+          <w:szCs w:val="18"/>
+        </w:rPr>
+        <w:t xml:space="preserve"> using ‘var’</w:t>
+      </w:r>
+      <w:r>
+        <w:rPr>
+          <w:sz w:val="18"/>
+          <w:szCs w:val="18"/>
+        </w:rPr>
+        <w:t>, like implicitly type</w:t>
+      </w:r>
+      <w:r>
+        <w:rPr>
+          <w:sz w:val="18"/>
+          <w:szCs w:val="18"/>
+        </w:rPr>
+        <w:t>d</w:t>
+      </w:r>
+      <w:r>
+        <w:rPr>
+          <w:sz w:val="18"/>
+          <w:szCs w:val="18"/>
+        </w:rPr>
+        <w:t xml:space="preserve"> local variables</w:t>
+      </w:r>
+      <w:r>
+        <w:rPr>
+          <w:sz w:val="18"/>
+          <w:szCs w:val="18"/>
+        </w:rPr>
+        <w:br/>
+      </w:r>
+      <w:r>
+        <w:rPr>
+          <w:sz w:val="18"/>
+          <w:szCs w:val="18"/>
+        </w:rPr>
+        <w:t xml:space="preserve">// </w:t>
+      </w:r>
+      <w:r>
+        <w:rPr>
+          <w:sz w:val="18"/>
+          <w:szCs w:val="18"/>
+        </w:rPr>
+        <w:t>Here we</w:t>
+      </w:r>
+      <w:r>
+        <w:rPr>
+          <w:sz w:val="18"/>
+          <w:szCs w:val="18"/>
+        </w:rPr>
+        <w:t xml:space="preserve"> allocate a new array variable without specifying the type contained within array itself(note we must use the new keyword in this approach).</w:t>
+      </w:r>
+      <w:r>
+        <w:rPr>
+          <w:sz w:val="18"/>
+          <w:szCs w:val="18"/>
+        </w:rPr>
+        <w:br/>
+      </w:r>
+      <w:r>
+        <w:rPr>
+          <w:sz w:val="18"/>
+          <w:szCs w:val="18"/>
+        </w:rPr>
+        <w:t xml:space="preserve">// </w:t>
+      </w:r>
+      <w:r>
+        <w:rPr>
+          <w:sz w:val="18"/>
+          <w:szCs w:val="18"/>
+        </w:rPr>
+        <w:t>Compiler auto determines underlying type</w:t>
+      </w:r>
+      <w:r>
+        <w:rPr>
+          <w:sz w:val="18"/>
+          <w:szCs w:val="18"/>
+        </w:rPr>
+        <w:t xml:space="preserve">; Items in array’s initialization list must </w:t>
+      </w:r>
+      <w:r>
+        <w:rPr>
+          <w:sz w:val="18"/>
+          <w:szCs w:val="18"/>
+        </w:rPr>
+        <w:t>have</w:t>
+      </w:r>
+      <w:r>
+        <w:rPr>
+          <w:sz w:val="18"/>
+          <w:szCs w:val="18"/>
+        </w:rPr>
+        <w:t xml:space="preserve"> </w:t>
+      </w:r>
+      <w:r>
+        <w:rPr>
+          <w:b/>
+          <w:bCs/>
+          <w:sz w:val="18"/>
+          <w:szCs w:val="18"/>
+        </w:rPr>
+        <w:t>same</w:t>
+      </w:r>
+      <w:r>
+        <w:rPr>
+          <w:sz w:val="18"/>
+          <w:szCs w:val="18"/>
+        </w:rPr>
+        <w:t xml:space="preserve"> underlying type; Mixed types generate compile time error</w:t>
+      </w:r>
+      <w:r>
+        <w:rPr>
+          <w:sz w:val="18"/>
+          <w:szCs w:val="18"/>
+        </w:rPr>
+        <w:br/>
+      </w:r>
+      <w:r>
+        <w:rPr>
+          <w:rFonts w:ascii="Cascadia Code Light" w:hAnsi="Cascadia Code Light"/>
+          <w:color w:val="0070C0"/>
+          <w:sz w:val="18"/>
+          <w:szCs w:val="18"/>
+        </w:rPr>
+        <w:t xml:space="preserve">var greetings = new[] { "Hello", null, "Namaste" }; </w:t>
+      </w:r>
+      <w:r>
+        <w:rPr>
+          <w:sz w:val="18"/>
+          <w:szCs w:val="18"/>
+        </w:rPr>
+        <w:t>// prices is really double, greetings is string</w:t>
+      </w:r>
+      <w:r>
+        <w:rPr>
+          <w:sz w:val="18"/>
+          <w:szCs w:val="18"/>
+        </w:rPr>
+        <w:br/>
+      </w:r>
+      <w:r>
+        <w:rPr>
+          <w:rFonts w:ascii="Cascadia Code Light" w:hAnsi="Cascadia Code Light"/>
+          <w:color w:val="0070C0"/>
+          <w:sz w:val="18"/>
+          <w:szCs w:val="18"/>
+        </w:rPr>
+        <w:t xml:space="preserve">Console.WriteLine("prices is a: {0}", prices.ToString()); </w:t>
+      </w:r>
+      <w:r>
+        <w:rPr>
+          <w:sz w:val="18"/>
+          <w:szCs w:val="18"/>
+        </w:rPr>
+        <w:t>// Outputs: prices is a System.Double[]</w:t>
+      </w:r>
+      <w:r>
+        <w:rPr>
+          <w:sz w:val="18"/>
+          <w:szCs w:val="18"/>
+        </w:rPr>
+        <w:br/>
+        <w:t>// object.ToString r</w:t>
+      </w:r>
+      <w:r>
+        <w:rPr>
+          <w:sz w:val="18"/>
+          <w:szCs w:val="18"/>
+        </w:rPr>
+        <w:t>eturns a string that represents the current object;</w:t>
+      </w:r>
+    </w:p>
+    <w:p>
+      <w:pPr>
+        <w:rPr>
+          <w:rFonts w:ascii="Cascadia Code Light" w:hAnsi="Cascadia Code Light"/>
+          <w:color w:val="0070C0"/>
+          <w:sz w:val="18"/>
+          <w:szCs w:val="18"/>
+        </w:rPr>
+      </w:pPr>
+      <w:r>
+        <w:rPr>
+          <w:sz w:val="18"/>
+          <w:szCs w:val="18"/>
+        </w:rPr>
+        <w:br/>
+      </w:r>
+      <w:r>
+        <w:rPr>
+          <w:sz w:val="18"/>
+          <w:szCs w:val="18"/>
+        </w:rPr>
+        <w:br/>
+      </w:r>
+      <w:r>
+        <w:rPr>
+          <w:sz w:val="18"/>
+          <w:szCs w:val="18"/>
+        </w:rPr>
+        <w:t>// In C#, all arrays are class based</w:t>
+      </w:r>
+      <w:r>
+        <w:rPr>
+          <w:sz w:val="18"/>
+          <w:szCs w:val="18"/>
+        </w:rPr>
+        <w:t xml:space="preserve">; any array we </w:t>
+      </w:r>
+      <w:r>
+        <w:rPr>
+          <w:sz w:val="18"/>
+          <w:szCs w:val="18"/>
+        </w:rPr>
+        <w:t xml:space="preserve">create is automatically derived from </w:t>
+      </w:r>
+      <w:r>
+        <w:rPr>
+          <w:b/>
+          <w:bCs/>
+          <w:sz w:val="18"/>
+          <w:szCs w:val="18"/>
+        </w:rPr>
+        <w:t>System.Array</w:t>
+      </w:r>
+      <w:r>
+        <w:rPr>
+          <w:sz w:val="18"/>
+          <w:szCs w:val="18"/>
+        </w:rPr>
+        <w:t xml:space="preserve"> class, which defines many methods and properties to efficiently manipulate arrays; these are</w:t>
+      </w:r>
+      <w:r>
+        <w:rPr>
+          <w:sz w:val="18"/>
+          <w:szCs w:val="18"/>
+        </w:rPr>
+        <w:t xml:space="preserve"> accessed using the dot operator</w:t>
+      </w:r>
+      <w:r>
+        <w:rPr>
+          <w:rFonts w:ascii="Cascadia Code Light" w:hAnsi="Cascadia Code Light"/>
+          <w:color w:val="000000" w:themeColor="text1"/>
+          <w:sz w:val="18"/>
+          <w:szCs w:val="18"/>
+        </w:rPr>
+        <w:t>.</w:t>
+      </w:r>
+      <w:r>
+        <w:rPr>
+          <w:rFonts w:ascii="Cascadia Code Light" w:hAnsi="Cascadia Code Light"/>
+          <w:color w:val="000000" w:themeColor="text1"/>
+          <w:sz w:val="18"/>
+          <w:szCs w:val="18"/>
+        </w:rPr>
+        <w:br/>
+      </w:r>
+      <w:r>
+        <w:rPr>
+          <w:rFonts w:ascii="Cascadia Code Light" w:hAnsi="Cascadia Code Light"/>
+          <w:color w:val="0070C0"/>
+          <w:sz w:val="18"/>
+          <w:szCs w:val="18"/>
+        </w:rPr>
+        <w:drawing>
+          <wp:inline distT="0" distB="0" distL="0" distR="0" wp14:anchorId="58E851A3" wp14:editId="30F3ADC0">
+            <wp:extent cx="4890052" cy="1505219"/>
+            <wp:effectExtent l="0" t="0" r="0" b="0"/>
+            <wp:docPr id="790745017" name="Picture 1"/>
+            <wp:cNvGraphicFramePr>
+              <a:graphicFrameLocks xmlns:a="http://schemas.openxmlformats.org/drawingml/2006/main" noChangeAspect="1"/>
+            </wp:cNvGraphicFramePr>
+            <a:graphic xmlns:a="http://schemas.openxmlformats.org/drawingml/2006/main">
+              <a:graphicData uri="http://schemas.openxmlformats.org/drawingml/2006/picture">
+                <pic:pic xmlns:pic="http://schemas.openxmlformats.org/drawingml/2006/picture">
+                  <pic:nvPicPr>
+                    <pic:cNvPr id="790745017" name=""/>
+                    <pic:cNvPicPr/>
+                  </pic:nvPicPr>
+                  <pic:blipFill>
+                    <a:blip r:embed="rId7"/>
+                    <a:stretch>
+                      <a:fillRect/>
+                    </a:stretch>
+                  </pic:blipFill>
+                  <pic:spPr>
+                    <a:xfrm>
+                      <a:off x="0" y="0"/>
+                      <a:ext cx="4929105" cy="1517240"/>
+                    </a:xfrm>
+                    <a:prstGeom prst="rect">
+                      <a:avLst/>
+                    </a:prstGeom>
+                  </pic:spPr>
+                </pic:pic>
+              </a:graphicData>
+            </a:graphic>
+          </wp:inline>
+        </w:drawing>
+      </w:r>
+      <w:r>
+        <w:rPr>
+          <w:rFonts w:ascii="Cascadia Code Light" w:hAnsi="Cascadia Code Light"/>
+          <w:color w:val="0070C0"/>
+          <w:sz w:val="18"/>
+          <w:szCs w:val="18"/>
+        </w:rPr>
+        <w:br/>
+      </w:r>
+      <w:r>
+        <w:rPr>
+          <w:rFonts w:ascii="Cascadia Code Light" w:hAnsi="Cascadia Code Light"/>
+          <w:color w:val="0070C0"/>
+          <w:sz w:val="18"/>
+          <w:szCs w:val="18"/>
+        </w:rPr>
+        <w:t>Console.WriteLine("Wizards array has {0} names.",</w:t>
+      </w:r>
+      <w:r>
+        <w:rPr>
+          <w:rFonts w:ascii="Cascadia Code Light" w:hAnsi="Cascadia Code Light"/>
+          <w:color w:val="0070C0"/>
+          <w:sz w:val="18"/>
+          <w:szCs w:val="18"/>
+        </w:rPr>
+        <w:t xml:space="preserve"> </w:t>
+      </w:r>
+      <w:proofErr w:type="gramStart"/>
+      <w:r>
+        <w:rPr>
+          <w:rFonts w:ascii="Cascadia Code Light" w:hAnsi="Cascadia Code Light"/>
+          <w:color w:val="0070C0"/>
+          <w:sz w:val="18"/>
+          <w:szCs w:val="18"/>
+        </w:rPr>
+        <w:t>wizards.Length</w:t>
+      </w:r>
+      <w:proofErr w:type="gramEnd"/>
+      <w:r>
+        <w:rPr>
+          <w:rFonts w:ascii="Cascadia Code Light" w:hAnsi="Cascadia Code Light"/>
+          <w:color w:val="0070C0"/>
+          <w:sz w:val="18"/>
+          <w:szCs w:val="18"/>
+        </w:rPr>
+        <w:t xml:space="preserve">); </w:t>
+      </w:r>
+      <w:r>
+        <w:rPr>
+          <w:sz w:val="18"/>
+          <w:szCs w:val="18"/>
+        </w:rPr>
+        <w:t>// Outputs Wizards array has 6 names</w:t>
+      </w:r>
+    </w:p>
+    <w:p>
+      <w:pPr>
+        <w:rPr>
+          <w:rFonts w:ascii="Cascadia Code Light" w:hAnsi="Cascadia Code Light"/>
+          <w:color w:val="0070C0"/>
+          <w:sz w:val="18"/>
+          <w:szCs w:val="18"/>
+        </w:rPr>
+      </w:pPr>
+    </w:p>
+    <w:p>
+      <w:pPr>
+        <w:rPr>
+          <w:rFonts w:ascii="Cascadia Code Light" w:hAnsi="Cascadia Code Light"/>
+          <w:color w:val="0070C0"/>
+          <w:sz w:val="18"/>
+          <w:szCs w:val="18"/>
+        </w:rPr>
+      </w:pPr>
+    </w:p>
+    <w:p>
+      <w:pPr>
+        <w:rPr>
+          <w:sz w:val="18"/>
+          <w:szCs w:val="18"/>
+        </w:rPr>
+      </w:pPr>
+    </w:p>
+    <w:p>
+      <w:pPr>
+        <w:rPr>
+          <w:sz w:val="18"/>
+          <w:szCs w:val="18"/>
+        </w:rPr>
+      </w:pPr>
+    </w:p>
+    <w:p>
+      <w:pPr>
+        <w:rPr>
+          <w:sz w:val="18"/>
+          <w:szCs w:val="18"/>
+        </w:rPr>
+      </w:pPr>
+    </w:p>
+    <w:p>
+      <w:pPr>
+        <w:rPr>
+          <w:sz w:val="18"/>
+          <w:szCs w:val="18"/>
+        </w:rPr>
+      </w:pPr>
+    </w:p>
+    <w:p>
+      <w:pPr>
+        <w:rPr>
+          <w:sz w:val="18"/>
+          <w:szCs w:val="18"/>
+        </w:rPr>
+      </w:pPr>
+    </w:p>
+    <w:p>
+      <w:pPr>
+        <w:rPr>
+          <w:sz w:val="18"/>
+          <w:szCs w:val="18"/>
+        </w:rPr>
+      </w:pPr>
+    </w:p>
+    <w:p>
+      <w:pPr>
+        <w:rPr>
+          <w:sz w:val="18"/>
+          <w:szCs w:val="18"/>
+        </w:rPr>
+      </w:pPr>
+    </w:p>
+    <w:p>
+      <w:pPr>
+        <w:rPr>
+          <w:sz w:val="18"/>
+          <w:szCs w:val="18"/>
+        </w:rPr>
+      </w:pPr>
+    </w:p>
+    <w:p>
+      <w:pPr>
+        <w:rPr>
+          <w:sz w:val="18"/>
+          <w:szCs w:val="18"/>
+        </w:rPr>
+      </w:pPr>
+    </w:p>
+    <w:p>
+      <w:pPr>
+        <w:rPr>
+          <w:sz w:val="18"/>
+          <w:szCs w:val="18"/>
+        </w:rPr>
+      </w:pPr>
+    </w:p>
+    <w:p>
+      <w:pPr>
+        <w:rPr>
+          <w:sz w:val="18"/>
+          <w:szCs w:val="18"/>
+        </w:rPr>
+      </w:pPr>
+    </w:p>
+    <w:p>
+      <w:pPr>
+        <w:rPr>
+          <w:sz w:val="18"/>
+          <w:szCs w:val="18"/>
+        </w:rPr>
+      </w:pPr>
+    </w:p>
+    <w:p>
+      <w:pPr>
+        <w:rPr>
+          <w:sz w:val="18"/>
+          <w:szCs w:val="18"/>
+        </w:rPr>
+      </w:pPr>
+    </w:p>
+    <w:p>
+      <w:pPr>
+        <w:rPr>
+          <w:sz w:val="18"/>
+          <w:szCs w:val="18"/>
+        </w:rPr>
+      </w:pPr>
+    </w:p>
+    <w:p>
+      <w:pPr>
+        <w:rPr>
+          <w:sz w:val="18"/>
+          <w:szCs w:val="18"/>
+        </w:rPr>
+      </w:pPr>
+    </w:p>
+    <w:p>
+      <w:pPr>
+        <w:rPr>
+          <w:sz w:val="18"/>
+          <w:szCs w:val="18"/>
+        </w:rPr>
+      </w:pPr>
+    </w:p>
+    <w:p>
+      <w:pPr>
+        <w:rPr>
+          <w:sz w:val="18"/>
+          <w:szCs w:val="18"/>
+        </w:rPr>
+      </w:pPr>
+    </w:p>
+    <w:p>
+      <w:pPr>
+        <w:rPr>
+          <w:sz w:val="18"/>
+          <w:szCs w:val="18"/>
+        </w:rPr>
+      </w:pPr>
+    </w:p>
+    <w:p>
+      <w:pPr>
+        <w:rPr>
+          <w:sz w:val="18"/>
+          <w:szCs w:val="18"/>
+        </w:rPr>
+      </w:pPr>
+    </w:p>
+    <w:p>
+      <w:pPr>
+        <w:rPr>
+          <w:sz w:val="18"/>
+          <w:szCs w:val="18"/>
+        </w:rPr>
+      </w:pPr>
+    </w:p>
+    <w:p>
+      <w:pPr>
+        <w:rPr>
+          <w:sz w:val="18"/>
+          <w:szCs w:val="18"/>
+        </w:rPr>
+      </w:pPr>
+    </w:p>
+    <w:p>
+      <w:pPr>
+        <w:rPr>
+          <w:sz w:val="18"/>
+          <w:szCs w:val="18"/>
+        </w:rPr>
+      </w:pPr>
+    </w:p>
+    <w:p>
+      <w:pPr>
+        <w:rPr>
+          <w:sz w:val="18"/>
+          <w:szCs w:val="18"/>
+        </w:rPr>
+      </w:pPr>
+    </w:p>
+    <w:p>
+      <w:pPr>
+        <w:rPr>
+          <w:sz w:val="18"/>
+          <w:szCs w:val="18"/>
+        </w:rPr>
+      </w:pPr>
+    </w:p>
+    <w:p>
+      <w:pPr>
+        <w:rPr>
+          <w:sz w:val="18"/>
+          <w:szCs w:val="18"/>
+        </w:rPr>
+      </w:pPr>
+    </w:p>
+    <w:p>
+      <w:pPr>
+        <w:rPr>
+          <w:sz w:val="18"/>
+          <w:szCs w:val="18"/>
+        </w:rPr>
+      </w:pPr>
+    </w:p>
+    <w:p>
+      <w:pPr>
+        <w:rPr>
+          <w:rFonts w:ascii="Cascadia Code Light" w:hAnsi="Cascadia Code Light"/>
+          <w:color w:val="0070C0"/>
+          <w:sz w:val="18"/>
+          <w:szCs w:val="18"/>
+        </w:rPr>
+      </w:pPr>
+    </w:p>
+    <w:p>
+      <w:pPr>
+        <w:rPr>
+          <w:sz w:val="18"/>
+          <w:szCs w:val="18"/>
+        </w:rPr>
+      </w:pPr>
+      <w:r>
+        <w:rPr>
+          <w:sz w:val="18"/>
+          <w:szCs w:val="18"/>
+        </w:rPr>
+        <w:t>Console.ReadLine();</w:t>
       </w:r>
     </w:p>
     <w:p>
@@ -993,6 +2754,7 @@
           <w:sz w:val="18"/>
           <w:szCs w:val="18"/>
         </w:rPr>
+        <w:lastRenderedPageBreak/>
         <w:t xml:space="preserve">    void Sum(float x, float y)     </w:t>
       </w:r>
       <w:r>
@@ -1514,14 +3276,6 @@
           <w:szCs w:val="18"/>
         </w:rPr>
         <w:br/>
-      </w:r>
-      <w:r>
-        <w:rPr>
-          <w:rFonts w:ascii="Cascadia Code Light" w:hAnsi="Cascadia Code Light"/>
-          <w:color w:val="0070C0"/>
-          <w:sz w:val="18"/>
-          <w:szCs w:val="18"/>
-        </w:rPr>
         <w:t xml:space="preserve">    public float charge;</w:t>
       </w:r>
       <w:r>
@@ -1532,14 +3286,6 @@
           <w:szCs w:val="18"/>
         </w:rPr>
         <w:br/>
-      </w:r>
-      <w:r>
-        <w:rPr>
-          <w:rFonts w:ascii="Cascadia Code Light" w:hAnsi="Cascadia Code Light"/>
-          <w:color w:val="0070C0"/>
-          <w:sz w:val="18"/>
-          <w:szCs w:val="18"/>
-        </w:rPr>
         <w:t xml:space="preserve">    public string name;</w:t>
       </w:r>
       <w:r>
@@ -1550,14 +3296,6 @@
           <w:szCs w:val="18"/>
         </w:rPr>
         <w:br/>
-      </w:r>
-      <w:r>
-        <w:rPr>
-          <w:rFonts w:ascii="Cascadia Code Light" w:hAnsi="Cascadia Code Light"/>
-          <w:color w:val="0070C0"/>
-          <w:sz w:val="18"/>
-          <w:szCs w:val="18"/>
-        </w:rPr>
         <w:t xml:space="preserve">    protected double VolumeConstant = 4 * Math.PI / 3;  // </w:t>
       </w:r>
       <w:r>
@@ -1568,14 +3306,6 @@
           <w:szCs w:val="18"/>
         </w:rPr>
         <w:br/>
-      </w:r>
-      <w:r>
-        <w:rPr>
-          <w:rFonts w:ascii="Cascadia Code Light" w:hAnsi="Cascadia Code Light"/>
-          <w:color w:val="0070C0"/>
-          <w:sz w:val="18"/>
-          <w:szCs w:val="18"/>
-        </w:rPr>
         <w:t xml:space="preserve">    public void PrintState()</w:t>
       </w:r>
       <w:r>
@@ -1586,14 +3316,6 @@
           <w:szCs w:val="18"/>
         </w:rPr>
         <w:br/>
-      </w:r>
-      <w:r>
-        <w:rPr>
-          <w:rFonts w:ascii="Cascadia Code Light" w:hAnsi="Cascadia Code Light"/>
-          <w:color w:val="0070C0"/>
-          <w:sz w:val="18"/>
-          <w:szCs w:val="18"/>
-        </w:rPr>
         <w:t xml:space="preserve">    {</w:t>
       </w:r>
       <w:r>
@@ -1604,14 +3326,6 @@
           <w:szCs w:val="18"/>
         </w:rPr>
         <w:br/>
-      </w:r>
-      <w:r>
-        <w:rPr>
-          <w:rFonts w:ascii="Cascadia Code Light" w:hAnsi="Cascadia Code Light"/>
-          <w:color w:val="0070C0"/>
-          <w:sz w:val="18"/>
-          <w:szCs w:val="18"/>
-        </w:rPr>
         <w:t xml:space="preserve">        Console.WriteLine("This {0} molecule is moving with a speed {1}",name,velocity);</w:t>
       </w:r>
       <w:r>
@@ -1622,14 +3336,6 @@
           <w:szCs w:val="18"/>
         </w:rPr>
         <w:br/>
-      </w:r>
-      <w:r>
-        <w:rPr>
-          <w:rFonts w:ascii="Cascadia Code Light" w:hAnsi="Cascadia Code Light"/>
-          <w:color w:val="0070C0"/>
-          <w:sz w:val="18"/>
-          <w:szCs w:val="18"/>
-        </w:rPr>
         <w:t xml:space="preserve">    }</w:t>
       </w:r>
       <w:r>
@@ -1640,14 +3346,6 @@
           <w:szCs w:val="18"/>
         </w:rPr>
         <w:br/>
-      </w:r>
-      <w:r>
-        <w:rPr>
-          <w:rFonts w:ascii="Cascadia Code Light" w:hAnsi="Cascadia Code Light"/>
-          <w:color w:val="0070C0"/>
-          <w:sz w:val="18"/>
-          <w:szCs w:val="18"/>
-        </w:rPr>
         <w:t xml:space="preserve">    public void RadiusChange(int delta) =&gt; radius += delta;</w:t>
       </w:r>
       <w:r>
@@ -1658,14 +3356,6 @@
           <w:szCs w:val="18"/>
         </w:rPr>
         <w:br/>
-      </w:r>
-      <w:r>
-        <w:rPr>
-          <w:rFonts w:ascii="Cascadia Code Light" w:hAnsi="Cascadia Code Light"/>
-          <w:color w:val="0070C0"/>
-          <w:sz w:val="18"/>
-          <w:szCs w:val="18"/>
-        </w:rPr>
         <w:t>}</w:t>
       </w:r>
     </w:p>
@@ -1679,7 +3369,7 @@
       <w:r>
         <w:t xml:space="preserve">A structure is a value type that derives implicitly from </w:t>
       </w:r>
-      <w:hyperlink r:id="rId4" w:history="1">
+      <w:hyperlink r:id="rId8" w:history="1">
         <w:proofErr w:type="spellStart"/>
         <w:r>
           <w:rPr>
@@ -1692,7 +3382,7 @@
       <w:r>
         <w:t xml:space="preserve">, which in turn is derived from </w:t>
       </w:r>
-      <w:hyperlink r:id="rId5" w:history="1">
+      <w:hyperlink r:id="rId9" w:history="1">
         <w:proofErr w:type="spellStart"/>
         <w:r>
           <w:rPr>
@@ -1711,7 +3401,7 @@
       <w:r>
         <w:t xml:space="preserve">Like classes, structures define both data (the fields of the structure) and the operations that can be performed on that data (the methods of the structure). This means that you can call methods on structures, including the virtual methods defined on the </w:t>
       </w:r>
-      <w:hyperlink r:id="rId6" w:history="1">
+      <w:hyperlink r:id="rId10" w:history="1">
         <w:proofErr w:type="spellStart"/>
         <w:r>
           <w:rPr>
@@ -1724,7 +3414,7 @@
       <w:r>
         <w:t xml:space="preserve"> and </w:t>
       </w:r>
-      <w:hyperlink r:id="rId7" w:history="1">
+      <w:hyperlink r:id="rId11" w:history="1">
         <w:proofErr w:type="spellStart"/>
         <w:r>
           <w:rPr>
@@ -1750,7 +3440,7 @@
       <w:r>
         <w:t xml:space="preserve">Value types also differ from classes in several respects. First, although they implicitly inherit from </w:t>
       </w:r>
-      <w:hyperlink r:id="rId8" w:history="1">
+      <w:hyperlink r:id="rId12" w:history="1">
         <w:proofErr w:type="spellStart"/>
         <w:r>
           <w:rPr>
@@ -2104,15 +3794,7 @@
           <w:sz w:val="20"/>
           <w:szCs w:val="20"/>
         </w:rPr>
-        <w:t xml:space="preserve">) of a given type of objects from the real-world. The class </w:t>
-      </w:r>
-      <w:r>
-        <w:rPr>
-          <w:sz w:val="20"/>
-          <w:szCs w:val="20"/>
-        </w:rPr>
-        <w:lastRenderedPageBreak/>
-        <w:t xml:space="preserve">represents a pattern, which describes the different states and behavior of the certain objects (the copies), which are created from this class (pattern). </w:t>
+        <w:t xml:space="preserve">) of a given type of objects from the real-world. The class represents a pattern, which describes the different states and behavior of the certain objects (the copies), which are created from this class (pattern). </w:t>
       </w:r>
     </w:p>
     <w:p>
@@ -2971,6 +4653,7 @@
           <w:rFonts w:ascii="Consolas" w:hAnsi="Consolas" w:cs="Consolas"/>
           <w:color w:val="000000"/>
         </w:rPr>
+        <w:lastRenderedPageBreak/>
         <w:t xml:space="preserve">return </w:t>
       </w:r>
       <w:proofErr w:type="spellStart"/>
@@ -3341,7 +5024,6 @@
           <w:rFonts w:ascii="Consolas" w:hAnsi="Consolas" w:cs="Consolas"/>
           <w:color w:val="000000"/>
         </w:rPr>
-        <w:lastRenderedPageBreak/>
         <w:t xml:space="preserve">{ </w:t>
       </w:r>
     </w:p>
@@ -4771,6 +6453,7 @@
   <w:style w:type="character" w:default="1" w:styleId="DefaultParagraphFont">
     <w:name w:val="Default Paragraph Font"/>
     <w:uiPriority w:val="1"/>
+    <w:semiHidden/>
     <w:unhideWhenUsed/>
   </w:style>
   <w:style w:type="table" w:default="1" w:styleId="TableNormal">

</xml_diff>